<commit_message>
Sprint 2 final doc
</commit_message>
<xml_diff>
--- a/3_Documentazione/Documentazione_Sprint2.docx
+++ b/3_Documentazione/Documentazione_Sprint2.docx
@@ -10,6 +10,7 @@
           <w:docPartUnique/>
         </w:docPartObj>
       </w:sdtPr>
+      <w:sdtEndPr/>
       <w:sdtContent>
         <w:p/>
         <w:p>
@@ -117,6 +118,7 @@
                                     <w:dataBinding w:prefixMappings="xmlns:ns0='http://purl.org/dc/elements/1.1/' xmlns:ns1='http://schemas.openxmlformats.org/package/2006/metadata/core-properties' " w:xpath="/ns1:coreProperties[1]/ns0:title[1]" w:storeItemID="{6C3C8BC8-F283-45AE-878A-BAB7291924A1}"/>
                                     <w:text/>
                                   </w:sdtPr>
+                                  <w:sdtEndPr/>
                                   <w:sdtContent>
                                     <w:r>
                                       <w:rPr>
@@ -143,6 +145,7 @@
                                   <w:dataBinding w:prefixMappings="xmlns:ns0='http://purl.org/dc/elements/1.1/' xmlns:ns1='http://schemas.openxmlformats.org/package/2006/metadata/core-properties' " w:xpath="/ns1:coreProperties[1]/ns0:subject[1]" w:storeItemID="{6C3C8BC8-F283-45AE-878A-BAB7291924A1}"/>
                                   <w:text/>
                                 </w:sdtPr>
+                                <w:sdtEndPr/>
                                 <w:sdtContent>
                                   <w:p>
                                     <w:pPr>
@@ -192,6 +195,7 @@
                                     <w:dataBinding w:prefixMappings="xmlns:ns0='http://purl.org/dc/elements/1.1/' xmlns:ns1='http://schemas.openxmlformats.org/package/2006/metadata/core-properties' " w:xpath="/ns1:coreProperties[1]/ns0:creator[1]" w:storeItemID="{6C3C8BC8-F283-45AE-878A-BAB7291924A1}"/>
                                     <w:text/>
                                   </w:sdtPr>
+                                  <w:sdtEndPr/>
                                   <w:sdtContent>
                                     <w:r>
                                       <w:rPr>
@@ -266,6 +270,7 @@
                               <w:dataBinding w:prefixMappings="xmlns:ns0='http://purl.org/dc/elements/1.1/' xmlns:ns1='http://schemas.openxmlformats.org/package/2006/metadata/core-properties' " w:xpath="/ns1:coreProperties[1]/ns0:title[1]" w:storeItemID="{6C3C8BC8-F283-45AE-878A-BAB7291924A1}"/>
                               <w:text/>
                             </w:sdtPr>
+                            <w:sdtEndPr/>
                             <w:sdtContent>
                               <w:r>
                                 <w:rPr>
@@ -292,6 +297,7 @@
                             <w:dataBinding w:prefixMappings="xmlns:ns0='http://purl.org/dc/elements/1.1/' xmlns:ns1='http://schemas.openxmlformats.org/package/2006/metadata/core-properties' " w:xpath="/ns1:coreProperties[1]/ns0:subject[1]" w:storeItemID="{6C3C8BC8-F283-45AE-878A-BAB7291924A1}"/>
                             <w:text/>
                           </w:sdtPr>
+                          <w:sdtEndPr/>
                           <w:sdtContent>
                             <w:p>
                               <w:pPr>
@@ -341,6 +347,7 @@
                               <w:dataBinding w:prefixMappings="xmlns:ns0='http://purl.org/dc/elements/1.1/' xmlns:ns1='http://schemas.openxmlformats.org/package/2006/metadata/core-properties' " w:xpath="/ns1:coreProperties[1]/ns0:creator[1]" w:storeItemID="{6C3C8BC8-F283-45AE-878A-BAB7291924A1}"/>
                               <w:text/>
                             </w:sdtPr>
+                            <w:sdtEndPr/>
                             <w:sdtContent>
                               <w:r>
                                 <w:rPr>
@@ -456,6 +463,7 @@
                                     <w:calendar w:val="gregorian"/>
                                   </w:date>
                                 </w:sdtPr>
+                                <w:sdtEndPr/>
                                 <w:sdtContent>
                                   <w:p>
                                     <w:pPr>
@@ -522,6 +530,7 @@
                               <w:calendar w:val="gregorian"/>
                             </w:date>
                           </w:sdtPr>
+                          <w:sdtEndPr/>
                           <w:sdtContent>
                             <w:p>
                               <w:pPr>
@@ -2478,7 +2487,6 @@
                 <w:lang w:val="it-CH"/>
               </w:rPr>
             </w:pPr>
-            <w:proofErr w:type="spellStart"/>
             <w:r>
               <w:rPr>
                 <w:sz w:val="18"/>
@@ -2487,7 +2495,6 @@
               </w:rPr>
               <w:t>Logout</w:t>
             </w:r>
-            <w:proofErr w:type="spellEnd"/>
           </w:p>
         </w:tc>
       </w:tr>
@@ -2538,23 +2545,13 @@
                 <w:lang w:val="it-CH"/>
               </w:rPr>
             </w:pPr>
-            <w:proofErr w:type="spellStart"/>
-            <w:r>
-              <w:rPr>
-                <w:sz w:val="18"/>
-                <w:szCs w:val="18"/>
-                <w:lang w:val="it-CH"/>
-              </w:rPr>
-              <w:t>Logout</w:t>
-            </w:r>
-            <w:proofErr w:type="spellEnd"/>
-            <w:r>
-              <w:rPr>
-                <w:sz w:val="18"/>
-                <w:szCs w:val="18"/>
-                <w:lang w:val="it-CH"/>
-              </w:rPr>
-              <w:t xml:space="preserve"> dall’applicativo</w:t>
+            <w:r>
+              <w:rPr>
+                <w:sz w:val="18"/>
+                <w:szCs w:val="18"/>
+                <w:lang w:val="it-CH"/>
+              </w:rPr>
+              <w:t>Logout dall’applicativo</w:t>
             </w:r>
           </w:p>
         </w:tc>
@@ -3805,6 +3802,544 @@
         </w:rPr>
       </w:pPr>
     </w:p>
+    <w:tbl>
+      <w:tblPr>
+        <w:tblW w:w="9521" w:type="dxa"/>
+        <w:tblInd w:w="113" w:type="dxa"/>
+        <w:tblBorders>
+          <w:top w:val="single" w:sz="4" w:space="0" w:color="auto"/>
+          <w:left w:val="single" w:sz="4" w:space="0" w:color="auto"/>
+          <w:bottom w:val="single" w:sz="4" w:space="0" w:color="auto"/>
+          <w:right w:val="single" w:sz="4" w:space="0" w:color="auto"/>
+          <w:insideH w:val="single" w:sz="4" w:space="0" w:color="auto"/>
+          <w:insideV w:val="single" w:sz="4" w:space="0" w:color="auto"/>
+        </w:tblBorders>
+        <w:tblLook w:val="01E0" w:firstRow="1" w:lastRow="1" w:firstColumn="1" w:lastColumn="1" w:noHBand="0" w:noVBand="0"/>
+      </w:tblPr>
+      <w:tblGrid>
+        <w:gridCol w:w="2050"/>
+        <w:gridCol w:w="1562"/>
+        <w:gridCol w:w="1267"/>
+        <w:gridCol w:w="4642"/>
+      </w:tblGrid>
+      <w:tr>
+        <w:tc>
+          <w:tcPr>
+            <w:tcW w:w="2050" w:type="dxa"/>
+            <w:tcBorders>
+              <w:bottom w:val="single" w:sz="4" w:space="0" w:color="auto"/>
+              <w:right w:val="single" w:sz="4" w:space="0" w:color="auto"/>
+            </w:tcBorders>
+            <w:shd w:val="pct25" w:color="auto" w:fill="auto"/>
+          </w:tcPr>
+          <w:p>
+            <w:pPr>
+              <w:pStyle w:val="BodyTextChar"/>
+              <w:rPr>
+                <w:b/>
+                <w:sz w:val="18"/>
+                <w:szCs w:val="18"/>
+                <w:lang w:val="it-CH"/>
+              </w:rPr>
+            </w:pPr>
+            <w:r>
+              <w:rPr>
+                <w:b/>
+                <w:sz w:val="18"/>
+                <w:szCs w:val="18"/>
+                <w:lang w:val="it-CH"/>
+              </w:rPr>
+              <w:t>Test Case:</w:t>
+            </w:r>
+          </w:p>
+          <w:p>
+            <w:pPr>
+              <w:pStyle w:val="Corpotesto"/>
+              <w:rPr>
+                <w:sz w:val="18"/>
+                <w:szCs w:val="18"/>
+                <w:lang w:eastAsia="en-US"/>
+              </w:rPr>
+            </w:pPr>
+            <w:r>
+              <w:rPr>
+                <w:b/>
+                <w:sz w:val="18"/>
+                <w:szCs w:val="18"/>
+                <w:lang w:eastAsia="en-US"/>
+              </w:rPr>
+              <w:t>Riferimento</w:t>
+            </w:r>
+            <w:r>
+              <w:rPr>
+                <w:sz w:val="18"/>
+                <w:szCs w:val="18"/>
+                <w:lang w:eastAsia="en-US"/>
+              </w:rPr>
+              <w:t xml:space="preserve">: </w:t>
+            </w:r>
+          </w:p>
+        </w:tc>
+        <w:tc>
+          <w:tcPr>
+            <w:tcW w:w="1562" w:type="dxa"/>
+            <w:tcBorders>
+              <w:left w:val="single" w:sz="4" w:space="0" w:color="auto"/>
+              <w:bottom w:val="single" w:sz="4" w:space="0" w:color="auto"/>
+              <w:right w:val="single" w:sz="4" w:space="0" w:color="auto"/>
+            </w:tcBorders>
+          </w:tcPr>
+          <w:p>
+            <w:pPr>
+              <w:pStyle w:val="BodyTextChar"/>
+              <w:rPr>
+                <w:sz w:val="18"/>
+                <w:szCs w:val="18"/>
+                <w:lang w:val="it-CH"/>
+              </w:rPr>
+            </w:pPr>
+            <w:r>
+              <w:rPr>
+                <w:sz w:val="18"/>
+                <w:szCs w:val="18"/>
+                <w:lang w:val="it-CH"/>
+              </w:rPr>
+              <w:t>TC-0</w:t>
+            </w:r>
+            <w:r>
+              <w:rPr>
+                <w:sz w:val="18"/>
+                <w:szCs w:val="18"/>
+                <w:lang w:val="it-CH"/>
+              </w:rPr>
+              <w:t>0</w:t>
+            </w:r>
+            <w:r>
+              <w:rPr>
+                <w:sz w:val="18"/>
+                <w:szCs w:val="18"/>
+                <w:lang w:val="it-CH"/>
+              </w:rPr>
+              <w:t>6</w:t>
+            </w:r>
+          </w:p>
+          <w:p>
+            <w:r>
+              <w:rPr>
+                <w:sz w:val="18"/>
+                <w:szCs w:val="18"/>
+              </w:rPr>
+              <w:t>REQ-00</w:t>
+            </w:r>
+            <w:r>
+              <w:rPr>
+                <w:sz w:val="18"/>
+                <w:szCs w:val="18"/>
+              </w:rPr>
+              <w:t>7</w:t>
+            </w:r>
+          </w:p>
+        </w:tc>
+        <w:tc>
+          <w:tcPr>
+            <w:tcW w:w="1267" w:type="dxa"/>
+            <w:tcBorders>
+              <w:left w:val="single" w:sz="4" w:space="0" w:color="auto"/>
+              <w:bottom w:val="single" w:sz="4" w:space="0" w:color="auto"/>
+              <w:right w:val="single" w:sz="4" w:space="0" w:color="auto"/>
+            </w:tcBorders>
+            <w:shd w:val="pct25" w:color="auto" w:fill="auto"/>
+          </w:tcPr>
+          <w:p>
+            <w:pPr>
+              <w:pStyle w:val="BodyTextChar"/>
+              <w:rPr>
+                <w:b/>
+                <w:sz w:val="18"/>
+                <w:szCs w:val="18"/>
+                <w:lang w:val="it-CH"/>
+              </w:rPr>
+            </w:pPr>
+            <w:r>
+              <w:rPr>
+                <w:b/>
+                <w:sz w:val="18"/>
+                <w:szCs w:val="18"/>
+                <w:lang w:val="it-CH"/>
+              </w:rPr>
+              <w:t>Nome:</w:t>
+            </w:r>
+          </w:p>
+        </w:tc>
+        <w:tc>
+          <w:tcPr>
+            <w:tcW w:w="4642" w:type="dxa"/>
+            <w:tcBorders>
+              <w:left w:val="single" w:sz="4" w:space="0" w:color="auto"/>
+              <w:bottom w:val="single" w:sz="4" w:space="0" w:color="auto"/>
+            </w:tcBorders>
+          </w:tcPr>
+          <w:p>
+            <w:pPr>
+              <w:pStyle w:val="BodyTextChar"/>
+              <w:rPr>
+                <w:sz w:val="18"/>
+                <w:szCs w:val="18"/>
+                <w:lang w:val="it-CH"/>
+              </w:rPr>
+            </w:pPr>
+            <w:r>
+              <w:rPr>
+                <w:sz w:val="18"/>
+                <w:szCs w:val="18"/>
+                <w:lang w:val="it-CH"/>
+              </w:rPr>
+              <w:t>Aggiornamento foto orologi</w:t>
+            </w:r>
+          </w:p>
+        </w:tc>
+      </w:tr>
+      <w:tr>
+        <w:tc>
+          <w:tcPr>
+            <w:tcW w:w="2050" w:type="dxa"/>
+            <w:tcBorders>
+              <w:right w:val="single" w:sz="4" w:space="0" w:color="auto"/>
+            </w:tcBorders>
+            <w:shd w:val="pct25" w:color="auto" w:fill="auto"/>
+          </w:tcPr>
+          <w:p>
+            <w:pPr>
+              <w:pStyle w:val="BodyTextChar"/>
+              <w:rPr>
+                <w:b/>
+                <w:sz w:val="18"/>
+                <w:szCs w:val="18"/>
+                <w:lang w:val="it-CH"/>
+              </w:rPr>
+            </w:pPr>
+            <w:r>
+              <w:rPr>
+                <w:b/>
+                <w:sz w:val="18"/>
+                <w:szCs w:val="18"/>
+                <w:lang w:val="it-CH"/>
+              </w:rPr>
+              <w:t>Descrizione:</w:t>
+            </w:r>
+          </w:p>
+        </w:tc>
+        <w:tc>
+          <w:tcPr>
+            <w:tcW w:w="7471" w:type="dxa"/>
+            <w:gridSpan w:val="3"/>
+            <w:tcBorders>
+              <w:left w:val="single" w:sz="4" w:space="0" w:color="auto"/>
+            </w:tcBorders>
+          </w:tcPr>
+          <w:p>
+            <w:pPr>
+              <w:pStyle w:val="BodyTextChar"/>
+              <w:rPr>
+                <w:sz w:val="18"/>
+                <w:szCs w:val="18"/>
+                <w:lang w:val="it-CH"/>
+              </w:rPr>
+            </w:pPr>
+            <w:r>
+              <w:rPr>
+                <w:sz w:val="18"/>
+                <w:szCs w:val="18"/>
+                <w:lang w:val="it-CH"/>
+              </w:rPr>
+              <w:t>Le foto degli orologi in brand e family si aggiornano quando si aggiorna la pagina visualizzando una foto randomica di quella categoria.</w:t>
+            </w:r>
+          </w:p>
+        </w:tc>
+      </w:tr>
+      <w:tr>
+        <w:tc>
+          <w:tcPr>
+            <w:tcW w:w="2050" w:type="dxa"/>
+            <w:tcBorders>
+              <w:right w:val="single" w:sz="4" w:space="0" w:color="auto"/>
+            </w:tcBorders>
+            <w:shd w:val="pct25" w:color="auto" w:fill="auto"/>
+          </w:tcPr>
+          <w:p>
+            <w:pPr>
+              <w:pStyle w:val="BodyTextChar"/>
+              <w:rPr>
+                <w:b/>
+                <w:sz w:val="18"/>
+                <w:szCs w:val="18"/>
+                <w:lang w:val="it-CH"/>
+              </w:rPr>
+            </w:pPr>
+            <w:r>
+              <w:rPr>
+                <w:b/>
+                <w:sz w:val="18"/>
+                <w:szCs w:val="18"/>
+                <w:lang w:val="it-CH"/>
+              </w:rPr>
+              <w:t>Prerequisiti:</w:t>
+            </w:r>
+          </w:p>
+        </w:tc>
+        <w:tc>
+          <w:tcPr>
+            <w:tcW w:w="7471" w:type="dxa"/>
+            <w:gridSpan w:val="3"/>
+            <w:tcBorders>
+              <w:left w:val="single" w:sz="4" w:space="0" w:color="auto"/>
+            </w:tcBorders>
+          </w:tcPr>
+          <w:p>
+            <w:pPr>
+              <w:pStyle w:val="BodyTextChar"/>
+              <w:rPr>
+                <w:sz w:val="18"/>
+                <w:szCs w:val="18"/>
+                <w:lang w:val="it-CH"/>
+              </w:rPr>
+            </w:pPr>
+            <w:r>
+              <w:rPr>
+                <w:sz w:val="18"/>
+                <w:szCs w:val="18"/>
+                <w:lang w:val="it-CH"/>
+              </w:rPr>
+              <w:t xml:space="preserve">Trovarsi </w:t>
+            </w:r>
+            <w:r>
+              <w:rPr>
+                <w:sz w:val="18"/>
+                <w:szCs w:val="18"/>
+                <w:lang w:val="it-CH"/>
+              </w:rPr>
+              <w:t>nella homepage e avere effettuato il login.</w:t>
+            </w:r>
+          </w:p>
+        </w:tc>
+      </w:tr>
+      <w:tr>
+        <w:tc>
+          <w:tcPr>
+            <w:tcW w:w="2050" w:type="dxa"/>
+            <w:tcBorders>
+              <w:right w:val="single" w:sz="4" w:space="0" w:color="auto"/>
+            </w:tcBorders>
+            <w:shd w:val="pct25" w:color="auto" w:fill="auto"/>
+          </w:tcPr>
+          <w:p>
+            <w:pPr>
+              <w:pStyle w:val="BodyTextChar"/>
+              <w:rPr>
+                <w:b/>
+                <w:sz w:val="18"/>
+                <w:szCs w:val="18"/>
+                <w:lang w:val="it-CH"/>
+              </w:rPr>
+            </w:pPr>
+            <w:r>
+              <w:rPr>
+                <w:b/>
+                <w:sz w:val="18"/>
+                <w:szCs w:val="18"/>
+                <w:lang w:val="it-CH"/>
+              </w:rPr>
+              <w:t>Procedura:</w:t>
+            </w:r>
+          </w:p>
+        </w:tc>
+        <w:tc>
+          <w:tcPr>
+            <w:tcW w:w="7471" w:type="dxa"/>
+            <w:gridSpan w:val="3"/>
+            <w:tcBorders>
+              <w:left w:val="single" w:sz="4" w:space="0" w:color="auto"/>
+            </w:tcBorders>
+          </w:tcPr>
+          <w:p>
+            <w:pPr>
+              <w:pStyle w:val="BodyTextChar"/>
+              <w:numPr>
+                <w:ilvl w:val="0"/>
+                <w:numId w:val="17"/>
+              </w:numPr>
+              <w:rPr>
+                <w:sz w:val="18"/>
+                <w:szCs w:val="18"/>
+                <w:lang w:val="it-CH"/>
+              </w:rPr>
+            </w:pPr>
+            <w:r>
+              <w:rPr>
+                <w:sz w:val="18"/>
+                <w:szCs w:val="18"/>
+                <w:lang w:val="it-CH"/>
+              </w:rPr>
+              <w:t>Premere F5 sulla tastiera</w:t>
+            </w:r>
+          </w:p>
+        </w:tc>
+      </w:tr>
+      <w:tr>
+        <w:tc>
+          <w:tcPr>
+            <w:tcW w:w="2050" w:type="dxa"/>
+            <w:tcBorders>
+              <w:right w:val="single" w:sz="4" w:space="0" w:color="auto"/>
+            </w:tcBorders>
+            <w:shd w:val="pct25" w:color="auto" w:fill="auto"/>
+          </w:tcPr>
+          <w:p>
+            <w:pPr>
+              <w:pStyle w:val="BodyTextChar"/>
+              <w:rPr>
+                <w:b/>
+                <w:sz w:val="18"/>
+                <w:szCs w:val="18"/>
+                <w:lang w:val="it-CH"/>
+              </w:rPr>
+            </w:pPr>
+            <w:r>
+              <w:rPr>
+                <w:b/>
+                <w:sz w:val="18"/>
+                <w:szCs w:val="18"/>
+                <w:lang w:val="it-CH"/>
+              </w:rPr>
+              <w:t>Risultati attesi:</w:t>
+            </w:r>
+          </w:p>
+        </w:tc>
+        <w:tc>
+          <w:tcPr>
+            <w:tcW w:w="7471" w:type="dxa"/>
+            <w:gridSpan w:val="3"/>
+            <w:tcBorders>
+              <w:left w:val="single" w:sz="4" w:space="0" w:color="auto"/>
+            </w:tcBorders>
+          </w:tcPr>
+          <w:p>
+            <w:pPr>
+              <w:pStyle w:val="BodyTextChar"/>
+              <w:rPr>
+                <w:sz w:val="18"/>
+                <w:szCs w:val="18"/>
+                <w:lang w:val="it-CH"/>
+              </w:rPr>
+            </w:pPr>
+            <w:r>
+              <w:rPr>
+                <w:sz w:val="18"/>
+                <w:szCs w:val="18"/>
+                <w:lang w:val="it-CH"/>
+              </w:rPr>
+              <w:t>Le immagini degli orologi sono cambiati.</w:t>
+            </w:r>
+            <w:bookmarkStart w:id="7" w:name="_GoBack"/>
+            <w:bookmarkEnd w:id="7"/>
+          </w:p>
+        </w:tc>
+      </w:tr>
+    </w:tbl>
+    <w:p>
+      <w:pPr>
+        <w:rPr>
+          <w:lang w:val="it-IT"/>
+        </w:rPr>
+      </w:pPr>
+    </w:p>
+    <w:p>
+      <w:pPr>
+        <w:rPr>
+          <w:lang w:val="it-IT"/>
+        </w:rPr>
+      </w:pPr>
+    </w:p>
+    <w:p>
+      <w:pPr>
+        <w:rPr>
+          <w:b/>
+          <w:lang w:val="it-IT"/>
+        </w:rPr>
+      </w:pPr>
+    </w:p>
+    <w:p>
+      <w:pPr>
+        <w:rPr>
+          <w:b/>
+          <w:lang w:val="it-IT"/>
+        </w:rPr>
+      </w:pPr>
+    </w:p>
+    <w:p>
+      <w:pPr>
+        <w:rPr>
+          <w:b/>
+          <w:lang w:val="it-IT"/>
+        </w:rPr>
+      </w:pPr>
+    </w:p>
+    <w:p>
+      <w:pPr>
+        <w:rPr>
+          <w:b/>
+          <w:lang w:val="it-IT"/>
+        </w:rPr>
+      </w:pPr>
+    </w:p>
+    <w:p>
+      <w:pPr>
+        <w:rPr>
+          <w:b/>
+          <w:lang w:val="it-IT"/>
+        </w:rPr>
+      </w:pPr>
+    </w:p>
+    <w:p>
+      <w:pPr>
+        <w:rPr>
+          <w:b/>
+          <w:lang w:val="it-IT"/>
+        </w:rPr>
+      </w:pPr>
+    </w:p>
+    <w:p>
+      <w:pPr>
+        <w:rPr>
+          <w:b/>
+          <w:lang w:val="it-IT"/>
+        </w:rPr>
+      </w:pPr>
+    </w:p>
+    <w:p>
+      <w:pPr>
+        <w:rPr>
+          <w:b/>
+          <w:lang w:val="it-IT"/>
+        </w:rPr>
+      </w:pPr>
+    </w:p>
+    <w:p>
+      <w:pPr>
+        <w:rPr>
+          <w:b/>
+          <w:lang w:val="it-IT"/>
+        </w:rPr>
+      </w:pPr>
+    </w:p>
+    <w:p>
+      <w:pPr>
+        <w:rPr>
+          <w:b/>
+          <w:lang w:val="it-IT"/>
+        </w:rPr>
+      </w:pPr>
+    </w:p>
     <w:p>
       <w:pPr>
         <w:rPr>
@@ -3827,14 +4362,15 @@
         <w:spacing w:before="240" w:after="240" w:line="240" w:lineRule="auto"/>
         <w:ind w:left="576" w:hanging="576"/>
       </w:pPr>
-      <w:bookmarkStart w:id="7" w:name="_Toc156554502"/>
-      <w:bookmarkStart w:id="8" w:name="_Toc159585889"/>
+      <w:bookmarkStart w:id="8" w:name="_Toc156554502"/>
+      <w:bookmarkStart w:id="9" w:name="_Toc159585889"/>
       <w:r>
+        <w:lastRenderedPageBreak/>
         <w:t>Risultati test</w:t>
       </w:r>
       <w:bookmarkEnd w:id="6"/>
-      <w:bookmarkEnd w:id="7"/>
       <w:bookmarkEnd w:id="8"/>
+      <w:bookmarkEnd w:id="9"/>
     </w:p>
     <w:p/>
     <w:tbl>
@@ -3987,9 +4523,10 @@
             </w:pPr>
             <w:r>
               <w:rPr>
-                <w:sz w:val="18"/>
-                <w:szCs w:val="18"/>
-                <w:lang w:val="it-CH" w:eastAsia="en-US"/>
+                <w:noProof/>
+                <w:sz w:val="18"/>
+                <w:szCs w:val="18"/>
+                <w:lang w:val="it-CH"/>
               </w:rPr>
               <w:drawing>
                 <wp:inline distT="0" distB="0" distL="0" distR="0" wp14:anchorId="3CFC80F3" wp14:editId="21574100">
@@ -4142,7 +4679,6 @@
                 <w:szCs w:val="18"/>
                 <w:lang w:val="it-CH" w:eastAsia="en-US"/>
               </w:rPr>
-              <w:lastRenderedPageBreak/>
               <w:t>TC-002</w:t>
             </w:r>
           </w:p>
@@ -4163,9 +4699,10 @@
             </w:pPr>
             <w:r>
               <w:rPr>
-                <w:sz w:val="18"/>
-                <w:szCs w:val="18"/>
-                <w:lang w:val="it-CH" w:eastAsia="en-US"/>
+                <w:noProof/>
+                <w:sz w:val="18"/>
+                <w:szCs w:val="18"/>
+                <w:lang w:val="it-CH"/>
               </w:rPr>
               <w:drawing>
                 <wp:inline distT="0" distB="0" distL="0" distR="0" wp14:anchorId="42EA50E1" wp14:editId="24C0C7FA">
@@ -4496,6 +5033,7 @@
                 <w:szCs w:val="18"/>
                 <w:lang w:val="it-CH" w:eastAsia="en-US"/>
               </w:rPr>
+              <w:lastRenderedPageBreak/>
               <w:t>TC-004</w:t>
             </w:r>
           </w:p>
@@ -4683,37 +5221,20 @@
                 <w:szCs w:val="18"/>
                 <w:lang w:eastAsia="en-US"/>
               </w:rPr>
-              <w:t>Premere “</w:t>
-            </w:r>
-            <w:r>
-              <w:rPr>
-                <w:sz w:val="18"/>
-                <w:szCs w:val="18"/>
+              <w:t>Premere “Lange 1”</w:t>
+            </w:r>
+          </w:p>
+          <w:p>
+            <w:pPr>
+              <w:pStyle w:val="Corpotesto"/>
+              <w:rPr>
                 <w:lang w:eastAsia="en-US"/>
               </w:rPr>
-              <w:t>Lange 1</w:t>
-            </w:r>
-            <w:r>
-              <w:rPr>
-                <w:sz w:val="18"/>
-                <w:szCs w:val="18"/>
-                <w:lang w:eastAsia="en-US"/>
-              </w:rPr>
-              <w:t>”</w:t>
-            </w:r>
-          </w:p>
-          <w:p>
-            <w:pPr>
-              <w:pStyle w:val="Corpotesto"/>
-              <w:rPr>
-                <w:lang w:eastAsia="en-US"/>
-              </w:rPr>
             </w:pPr>
             <w:r>
               <w:rPr>
                 <w:noProof/>
               </w:rPr>
-              <w:lastRenderedPageBreak/>
               <w:drawing>
                 <wp:inline distT="0" distB="0" distL="0" distR="0" wp14:anchorId="3B7F32FA" wp14:editId="72E8AE3E">
                   <wp:extent cx="3836239" cy="2369488"/>
@@ -4804,6 +5325,7 @@
               <w:rPr>
                 <w:noProof/>
               </w:rPr>
+              <w:lastRenderedPageBreak/>
               <w:drawing>
                 <wp:inline distT="0" distB="0" distL="0" distR="0" wp14:anchorId="1E4417E5" wp14:editId="25D4CF98">
                   <wp:extent cx="3796230" cy="2210463"/>
@@ -5037,12 +5559,10 @@
                 <w:lang w:eastAsia="en-US"/>
               </w:rPr>
             </w:pPr>
-            <w:bookmarkStart w:id="9" w:name="_GoBack"/>
             <w:r>
               <w:rPr>
                 <w:noProof/>
               </w:rPr>
-              <w:lastRenderedPageBreak/>
               <w:drawing>
                 <wp:inline distT="0" distB="0" distL="0" distR="0" wp14:anchorId="5860230E" wp14:editId="7B2DAC3F">
                   <wp:extent cx="3836239" cy="2369488"/>
@@ -5079,7 +5599,6 @@
                 </wp:inline>
               </w:drawing>
             </w:r>
-            <w:bookmarkEnd w:id="9"/>
           </w:p>
         </w:tc>
         <w:tc>
@@ -5102,6 +5621,235 @@
                 <w:szCs w:val="18"/>
                 <w:lang w:val="it-CH" w:eastAsia="en-US"/>
               </w:rPr>
+              <w:t>23</w:t>
+            </w:r>
+            <w:r>
+              <w:rPr>
+                <w:sz w:val="18"/>
+                <w:szCs w:val="18"/>
+                <w:lang w:val="it-CH" w:eastAsia="en-US"/>
+              </w:rPr>
+              <w:t>.02.2024</w:t>
+            </w:r>
+          </w:p>
+          <w:p>
+            <w:pPr>
+              <w:pStyle w:val="BodyTextChar"/>
+              <w:rPr>
+                <w:sz w:val="18"/>
+                <w:szCs w:val="18"/>
+                <w:lang w:val="it-CH" w:eastAsia="en-US"/>
+              </w:rPr>
+            </w:pPr>
+          </w:p>
+        </w:tc>
+        <w:tc>
+          <w:tcPr>
+            <w:tcW w:w="976" w:type="dxa"/>
+            <w:shd w:val="clear" w:color="auto" w:fill="C5E0B3" w:themeFill="accent6" w:themeFillTint="66"/>
+          </w:tcPr>
+          <w:p>
+            <w:pPr>
+              <w:pStyle w:val="BodyTextChar"/>
+              <w:rPr>
+                <w:sz w:val="18"/>
+                <w:szCs w:val="18"/>
+                <w:lang w:val="it-CH" w:eastAsia="en-US"/>
+              </w:rPr>
+            </w:pPr>
+            <w:r>
+              <w:rPr>
+                <w:sz w:val="18"/>
+                <w:szCs w:val="18"/>
+                <w:lang w:val="it-CH" w:eastAsia="en-US"/>
+              </w:rPr>
+              <w:t>Passato</w:t>
+            </w:r>
+          </w:p>
+        </w:tc>
+      </w:tr>
+      <w:tr>
+        <w:tc>
+          <w:tcPr>
+            <w:tcW w:w="919" w:type="dxa"/>
+          </w:tcPr>
+          <w:p>
+            <w:pPr>
+              <w:pStyle w:val="BodyTextChar"/>
+              <w:rPr>
+                <w:sz w:val="18"/>
+                <w:szCs w:val="18"/>
+                <w:lang w:val="it-CH"/>
+              </w:rPr>
+            </w:pPr>
+            <w:r>
+              <w:rPr>
+                <w:sz w:val="18"/>
+                <w:szCs w:val="18"/>
+                <w:lang w:val="it-CH"/>
+              </w:rPr>
+              <w:t>TC-006</w:t>
+            </w:r>
+          </w:p>
+        </w:tc>
+        <w:tc>
+          <w:tcPr>
+            <w:tcW w:w="6516" w:type="dxa"/>
+          </w:tcPr>
+          <w:p>
+            <w:pPr>
+              <w:pStyle w:val="Corpotesto"/>
+              <w:rPr>
+                <w:sz w:val="18"/>
+                <w:szCs w:val="18"/>
+                <w:lang w:eastAsia="en-US"/>
+              </w:rPr>
+            </w:pPr>
+            <w:r>
+              <w:rPr>
+                <w:sz w:val="18"/>
+                <w:szCs w:val="18"/>
+                <w:lang w:eastAsia="en-US"/>
+              </w:rPr>
+              <w:t>Prima</w:t>
+            </w:r>
+          </w:p>
+          <w:p>
+            <w:pPr>
+              <w:pStyle w:val="Corpotesto"/>
+              <w:rPr>
+                <w:lang w:val="en-GB" w:eastAsia="it-CH"/>
+              </w:rPr>
+            </w:pPr>
+            <w:r>
+              <w:rPr>
+                <w:lang w:val="en-GB" w:eastAsia="it-CH"/>
+              </w:rPr>
+              <w:lastRenderedPageBreak/>
+              <w:drawing>
+                <wp:inline distT="0" distB="0" distL="0" distR="0" wp14:anchorId="3F182923" wp14:editId="32DA4B20">
+                  <wp:extent cx="2138901" cy="1914135"/>
+                  <wp:effectExtent l="0" t="0" r="0" b="0"/>
+                  <wp:docPr id="5" name="Immagine 5"/>
+                  <wp:cNvGraphicFramePr>
+                    <a:graphicFrameLocks xmlns:a="http://schemas.openxmlformats.org/drawingml/2006/main" noChangeAspect="1"/>
+                  </wp:cNvGraphicFramePr>
+                  <a:graphic xmlns:a="http://schemas.openxmlformats.org/drawingml/2006/main">
+                    <a:graphicData uri="http://schemas.openxmlformats.org/drawingml/2006/picture">
+                      <pic:pic xmlns:pic="http://schemas.openxmlformats.org/drawingml/2006/picture">
+                        <pic:nvPicPr>
+                          <pic:cNvPr id="1" name=""/>
+                          <pic:cNvPicPr/>
+                        </pic:nvPicPr>
+                        <pic:blipFill>
+                          <a:blip r:embed="rId20"/>
+                          <a:stretch>
+                            <a:fillRect/>
+                          </a:stretch>
+                        </pic:blipFill>
+                        <pic:spPr>
+                          <a:xfrm>
+                            <a:off x="0" y="0"/>
+                            <a:ext cx="2150193" cy="1924240"/>
+                          </a:xfrm>
+                          <a:prstGeom prst="rect">
+                            <a:avLst/>
+                          </a:prstGeom>
+                        </pic:spPr>
+                      </pic:pic>
+                    </a:graphicData>
+                  </a:graphic>
+                </wp:inline>
+              </w:drawing>
+            </w:r>
+          </w:p>
+          <w:p>
+            <w:pPr>
+              <w:pStyle w:val="Corpotesto"/>
+              <w:rPr>
+                <w:sz w:val="18"/>
+                <w:szCs w:val="18"/>
+                <w:lang w:eastAsia="en-US"/>
+              </w:rPr>
+            </w:pPr>
+            <w:r>
+              <w:rPr>
+                <w:sz w:val="18"/>
+                <w:szCs w:val="18"/>
+                <w:lang w:eastAsia="en-US"/>
+              </w:rPr>
+              <w:t>Dopo</w:t>
+            </w:r>
+          </w:p>
+          <w:p>
+            <w:pPr>
+              <w:pStyle w:val="Corpotesto"/>
+              <w:rPr>
+                <w:lang w:val="en-GB" w:eastAsia="it-CH"/>
+              </w:rPr>
+            </w:pPr>
+            <w:r>
+              <w:rPr>
+                <w:lang w:val="en-GB" w:eastAsia="it-CH"/>
+              </w:rPr>
+              <w:drawing>
+                <wp:inline distT="0" distB="0" distL="0" distR="0" wp14:anchorId="079E425B" wp14:editId="202EA7DA">
+                  <wp:extent cx="2185902" cy="2122998"/>
+                  <wp:effectExtent l="0" t="0" r="5080" b="0"/>
+                  <wp:docPr id="6" name="Immagine 6"/>
+                  <wp:cNvGraphicFramePr>
+                    <a:graphicFrameLocks xmlns:a="http://schemas.openxmlformats.org/drawingml/2006/main" noChangeAspect="1"/>
+                  </wp:cNvGraphicFramePr>
+                  <a:graphic xmlns:a="http://schemas.openxmlformats.org/drawingml/2006/main">
+                    <a:graphicData uri="http://schemas.openxmlformats.org/drawingml/2006/picture">
+                      <pic:pic xmlns:pic="http://schemas.openxmlformats.org/drawingml/2006/picture">
+                        <pic:nvPicPr>
+                          <pic:cNvPr id="1" name=""/>
+                          <pic:cNvPicPr/>
+                        </pic:nvPicPr>
+                        <pic:blipFill>
+                          <a:blip r:embed="rId21"/>
+                          <a:stretch>
+                            <a:fillRect/>
+                          </a:stretch>
+                        </pic:blipFill>
+                        <pic:spPr>
+                          <a:xfrm>
+                            <a:off x="0" y="0"/>
+                            <a:ext cx="2200471" cy="2137147"/>
+                          </a:xfrm>
+                          <a:prstGeom prst="rect">
+                            <a:avLst/>
+                          </a:prstGeom>
+                        </pic:spPr>
+                      </pic:pic>
+                    </a:graphicData>
+                  </a:graphic>
+                </wp:inline>
+              </w:drawing>
+            </w:r>
+          </w:p>
+        </w:tc>
+        <w:tc>
+          <w:tcPr>
+            <w:tcW w:w="1217" w:type="dxa"/>
+            <w:shd w:val="clear" w:color="auto" w:fill="auto"/>
+          </w:tcPr>
+          <w:p>
+            <w:pPr>
+              <w:pStyle w:val="BodyTextChar"/>
+              <w:rPr>
+                <w:sz w:val="18"/>
+                <w:szCs w:val="18"/>
+                <w:lang w:val="it-CH" w:eastAsia="en-US"/>
+              </w:rPr>
+            </w:pPr>
+            <w:r>
+              <w:rPr>
+                <w:sz w:val="18"/>
+                <w:szCs w:val="18"/>
+                <w:lang w:val="it-CH" w:eastAsia="en-US"/>
+              </w:rPr>
               <w:lastRenderedPageBreak/>
               <w:t>23</w:t>
             </w:r>
@@ -5120,7 +5868,7 @@
               <w:rPr>
                 <w:sz w:val="18"/>
                 <w:szCs w:val="18"/>
-                <w:lang w:val="it-CH" w:eastAsia="en-US"/>
+                <w:lang w:val="it-CH"/>
               </w:rPr>
             </w:pPr>
           </w:p>
@@ -5136,14 +5884,14 @@
               <w:rPr>
                 <w:sz w:val="18"/>
                 <w:szCs w:val="18"/>
-                <w:lang w:val="it-CH" w:eastAsia="en-US"/>
-              </w:rPr>
-            </w:pPr>
-            <w:r>
-              <w:rPr>
-                <w:sz w:val="18"/>
-                <w:szCs w:val="18"/>
-                <w:lang w:val="it-CH" w:eastAsia="en-US"/>
+                <w:lang w:val="it-CH"/>
+              </w:rPr>
+            </w:pPr>
+            <w:r>
+              <w:rPr>
+                <w:sz w:val="18"/>
+                <w:szCs w:val="18"/>
+                <w:lang w:val="it-CH"/>
               </w:rPr>
               <w:t>Passato</w:t>
             </w:r>
@@ -5153,8 +5901,8 @@
     </w:tbl>
     <w:p/>
     <w:sectPr>
-      <w:headerReference w:type="default" r:id="rId20"/>
-      <w:footerReference w:type="default" r:id="rId21"/>
+      <w:headerReference w:type="default" r:id="rId22"/>
+      <w:footerReference w:type="default" r:id="rId23"/>
       <w:pgSz w:w="11906" w:h="16838"/>
       <w:pgMar w:top="1417" w:right="1134" w:bottom="1134" w:left="1134" w:header="708" w:footer="708" w:gutter="0"/>
       <w:pgNumType w:start="0"/>
@@ -5201,6 +5949,7 @@
         <w:docPartUnique/>
       </w:docPartObj>
     </w:sdtPr>
+    <w:sdtEndPr/>
     <w:sdtContent>
       <w:p>
         <w:pPr>
@@ -5634,6 +6383,92 @@
     </w:lvl>
   </w:abstractNum>
   <w:abstractNum w:abstractNumId="4" w15:restartNumberingAfterBreak="0">
+    <w:nsid w:val="23BF21EE"/>
+    <w:multiLevelType w:val="hybridMultilevel"/>
+    <w:tmpl w:val="12F003AA"/>
+    <w:lvl w:ilvl="0" w:tplc="0810000F">
+      <w:start w:val="1"/>
+      <w:numFmt w:val="decimal"/>
+      <w:lvlText w:val="%1."/>
+      <w:lvlJc w:val="left"/>
+      <w:pPr>
+        <w:ind w:left="720" w:hanging="360"/>
+      </w:pPr>
+    </w:lvl>
+    <w:lvl w:ilvl="1" w:tplc="08100019" w:tentative="1">
+      <w:start w:val="1"/>
+      <w:numFmt w:val="lowerLetter"/>
+      <w:lvlText w:val="%2."/>
+      <w:lvlJc w:val="left"/>
+      <w:pPr>
+        <w:ind w:left="1440" w:hanging="360"/>
+      </w:pPr>
+    </w:lvl>
+    <w:lvl w:ilvl="2" w:tplc="0810001B" w:tentative="1">
+      <w:start w:val="1"/>
+      <w:numFmt w:val="lowerRoman"/>
+      <w:lvlText w:val="%3."/>
+      <w:lvlJc w:val="right"/>
+      <w:pPr>
+        <w:ind w:left="2160" w:hanging="180"/>
+      </w:pPr>
+    </w:lvl>
+    <w:lvl w:ilvl="3" w:tplc="0810000F" w:tentative="1">
+      <w:start w:val="1"/>
+      <w:numFmt w:val="decimal"/>
+      <w:lvlText w:val="%4."/>
+      <w:lvlJc w:val="left"/>
+      <w:pPr>
+        <w:ind w:left="2880" w:hanging="360"/>
+      </w:pPr>
+    </w:lvl>
+    <w:lvl w:ilvl="4" w:tplc="08100019" w:tentative="1">
+      <w:start w:val="1"/>
+      <w:numFmt w:val="lowerLetter"/>
+      <w:lvlText w:val="%5."/>
+      <w:lvlJc w:val="left"/>
+      <w:pPr>
+        <w:ind w:left="3600" w:hanging="360"/>
+      </w:pPr>
+    </w:lvl>
+    <w:lvl w:ilvl="5" w:tplc="0810001B" w:tentative="1">
+      <w:start w:val="1"/>
+      <w:numFmt w:val="lowerRoman"/>
+      <w:lvlText w:val="%6."/>
+      <w:lvlJc w:val="right"/>
+      <w:pPr>
+        <w:ind w:left="4320" w:hanging="180"/>
+      </w:pPr>
+    </w:lvl>
+    <w:lvl w:ilvl="6" w:tplc="0810000F" w:tentative="1">
+      <w:start w:val="1"/>
+      <w:numFmt w:val="decimal"/>
+      <w:lvlText w:val="%7."/>
+      <w:lvlJc w:val="left"/>
+      <w:pPr>
+        <w:ind w:left="5040" w:hanging="360"/>
+      </w:pPr>
+    </w:lvl>
+    <w:lvl w:ilvl="7" w:tplc="08100019" w:tentative="1">
+      <w:start w:val="1"/>
+      <w:numFmt w:val="lowerLetter"/>
+      <w:lvlText w:val="%8."/>
+      <w:lvlJc w:val="left"/>
+      <w:pPr>
+        <w:ind w:left="5760" w:hanging="360"/>
+      </w:pPr>
+    </w:lvl>
+    <w:lvl w:ilvl="8" w:tplc="0810001B" w:tentative="1">
+      <w:start w:val="1"/>
+      <w:numFmt w:val="lowerRoman"/>
+      <w:lvlText w:val="%9."/>
+      <w:lvlJc w:val="right"/>
+      <w:pPr>
+        <w:ind w:left="6480" w:hanging="180"/>
+      </w:pPr>
+    </w:lvl>
+  </w:abstractNum>
+  <w:abstractNum w:abstractNumId="5" w15:restartNumberingAfterBreak="0">
     <w:nsid w:val="26F96B41"/>
     <w:multiLevelType w:val="hybridMultilevel"/>
     <w:tmpl w:val="12F003AA"/>
@@ -5719,7 +6554,7 @@
       </w:pPr>
     </w:lvl>
   </w:abstractNum>
-  <w:abstractNum w:abstractNumId="5" w15:restartNumberingAfterBreak="0">
+  <w:abstractNum w:abstractNumId="6" w15:restartNumberingAfterBreak="0">
     <w:nsid w:val="356779E9"/>
     <w:multiLevelType w:val="hybridMultilevel"/>
     <w:tmpl w:val="12F003AA"/>
@@ -5805,7 +6640,7 @@
       </w:pPr>
     </w:lvl>
   </w:abstractNum>
-  <w:abstractNum w:abstractNumId="6" w15:restartNumberingAfterBreak="0">
+  <w:abstractNum w:abstractNumId="7" w15:restartNumberingAfterBreak="0">
     <w:nsid w:val="5226338C"/>
     <w:multiLevelType w:val="hybridMultilevel"/>
     <w:tmpl w:val="12F003AA"/>
@@ -5891,7 +6726,7 @@
       </w:pPr>
     </w:lvl>
   </w:abstractNum>
-  <w:abstractNum w:abstractNumId="7" w15:restartNumberingAfterBreak="0">
+  <w:abstractNum w:abstractNumId="8" w15:restartNumberingAfterBreak="0">
     <w:nsid w:val="5A7E5A0E"/>
     <w:multiLevelType w:val="hybridMultilevel"/>
     <w:tmpl w:val="12F003AA"/>
@@ -5977,7 +6812,7 @@
       </w:pPr>
     </w:lvl>
   </w:abstractNum>
-  <w:abstractNum w:abstractNumId="8" w15:restartNumberingAfterBreak="0">
+  <w:abstractNum w:abstractNumId="9" w15:restartNumberingAfterBreak="0">
     <w:nsid w:val="5C4769A7"/>
     <w:multiLevelType w:val="hybridMultilevel"/>
     <w:tmpl w:val="12F003AA"/>
@@ -6063,7 +6898,7 @@
       </w:pPr>
     </w:lvl>
   </w:abstractNum>
-  <w:abstractNum w:abstractNumId="9" w15:restartNumberingAfterBreak="0">
+  <w:abstractNum w:abstractNumId="10" w15:restartNumberingAfterBreak="0">
     <w:nsid w:val="5D844BE7"/>
     <w:multiLevelType w:val="hybridMultilevel"/>
     <w:tmpl w:val="12F003AA"/>
@@ -6149,7 +6984,7 @@
       </w:pPr>
     </w:lvl>
   </w:abstractNum>
-  <w:abstractNum w:abstractNumId="10" w15:restartNumberingAfterBreak="0">
+  <w:abstractNum w:abstractNumId="11" w15:restartNumberingAfterBreak="0">
     <w:nsid w:val="6AA21D21"/>
     <w:multiLevelType w:val="hybridMultilevel"/>
     <w:tmpl w:val="12F003AA"/>
@@ -6235,7 +7070,7 @@
       </w:pPr>
     </w:lvl>
   </w:abstractNum>
-  <w:abstractNum w:abstractNumId="11" w15:restartNumberingAfterBreak="0">
+  <w:abstractNum w:abstractNumId="12" w15:restartNumberingAfterBreak="0">
     <w:nsid w:val="6BAF7883"/>
     <w:multiLevelType w:val="hybridMultilevel"/>
     <w:tmpl w:val="12F003AA"/>
@@ -6321,7 +7156,7 @@
       </w:pPr>
     </w:lvl>
   </w:abstractNum>
-  <w:abstractNum w:abstractNumId="12" w15:restartNumberingAfterBreak="0">
+  <w:abstractNum w:abstractNumId="13" w15:restartNumberingAfterBreak="0">
     <w:nsid w:val="6C7762AF"/>
     <w:multiLevelType w:val="hybridMultilevel"/>
     <w:tmpl w:val="12F003AA"/>
@@ -6407,7 +7242,7 @@
       </w:pPr>
     </w:lvl>
   </w:abstractNum>
-  <w:abstractNum w:abstractNumId="13" w15:restartNumberingAfterBreak="0">
+  <w:abstractNum w:abstractNumId="14" w15:restartNumberingAfterBreak="0">
     <w:nsid w:val="716922C6"/>
     <w:multiLevelType w:val="hybridMultilevel"/>
     <w:tmpl w:val="59BAA39C"/>
@@ -6493,7 +7328,7 @@
       </w:pPr>
     </w:lvl>
   </w:abstractNum>
-  <w:abstractNum w:abstractNumId="14" w15:restartNumberingAfterBreak="0">
+  <w:abstractNum w:abstractNumId="15" w15:restartNumberingAfterBreak="0">
     <w:nsid w:val="728E7E10"/>
     <w:multiLevelType w:val="hybridMultilevel"/>
     <w:tmpl w:val="12F003AA"/>
@@ -6579,7 +7414,7 @@
       </w:pPr>
     </w:lvl>
   </w:abstractNum>
-  <w:abstractNum w:abstractNumId="15" w15:restartNumberingAfterBreak="0">
+  <w:abstractNum w:abstractNumId="16" w15:restartNumberingAfterBreak="0">
     <w:nsid w:val="7B2E582F"/>
     <w:multiLevelType w:val="hybridMultilevel"/>
     <w:tmpl w:val="12F003AA"/>
@@ -6666,52 +7501,55 @@
     </w:lvl>
   </w:abstractNum>
   <w:num w:numId="1">
-    <w:abstractNumId w:val="5"/>
+    <w:abstractNumId w:val="6"/>
   </w:num>
   <w:num w:numId="2">
-    <w:abstractNumId w:val="6"/>
+    <w:abstractNumId w:val="7"/>
   </w:num>
   <w:num w:numId="3">
     <w:abstractNumId w:val="0"/>
   </w:num>
   <w:num w:numId="4">
-    <w:abstractNumId w:val="7"/>
+    <w:abstractNumId w:val="8"/>
   </w:num>
   <w:num w:numId="5">
-    <w:abstractNumId w:val="12"/>
+    <w:abstractNumId w:val="13"/>
   </w:num>
   <w:num w:numId="6">
-    <w:abstractNumId w:val="14"/>
+    <w:abstractNumId w:val="15"/>
   </w:num>
   <w:num w:numId="7">
-    <w:abstractNumId w:val="9"/>
+    <w:abstractNumId w:val="10"/>
   </w:num>
   <w:num w:numId="8">
-    <w:abstractNumId w:val="4"/>
+    <w:abstractNumId w:val="5"/>
   </w:num>
   <w:num w:numId="9">
     <w:abstractNumId w:val="3"/>
   </w:num>
   <w:num w:numId="10">
-    <w:abstractNumId w:val="15"/>
+    <w:abstractNumId w:val="16"/>
   </w:num>
   <w:num w:numId="11">
-    <w:abstractNumId w:val="10"/>
+    <w:abstractNumId w:val="11"/>
   </w:num>
   <w:num w:numId="12">
-    <w:abstractNumId w:val="8"/>
+    <w:abstractNumId w:val="9"/>
   </w:num>
   <w:num w:numId="13">
-    <w:abstractNumId w:val="11"/>
+    <w:abstractNumId w:val="12"/>
   </w:num>
   <w:num w:numId="14">
-    <w:abstractNumId w:val="13"/>
+    <w:abstractNumId w:val="14"/>
   </w:num>
   <w:num w:numId="15">
     <w:abstractNumId w:val="2"/>
   </w:num>
   <w:num w:numId="16">
     <w:abstractNumId w:val="1"/>
+  </w:num>
+  <w:num w:numId="17">
+    <w:abstractNumId w:val="4"/>
   </w:num>
 </w:numbering>
 </file>
@@ -7831,7 +8669,7 @@
 </file>
 
 <file path=customXml/itemProps2.xml><?xml version="1.0" encoding="utf-8"?>
-<ds:datastoreItem xmlns:ds="http://schemas.openxmlformats.org/officeDocument/2006/customXml" ds:itemID="{93423AA3-9B23-46C9-847F-CE64FE526507}">
+<ds:datastoreItem xmlns:ds="http://schemas.openxmlformats.org/officeDocument/2006/customXml" ds:itemID="{F87722C6-F7AE-4C79-896C-9862B42DC294}">
   <ds:schemaRefs>
     <ds:schemaRef ds:uri="http://schemas.openxmlformats.org/officeDocument/2006/bibliography"/>
   </ds:schemaRefs>

</xml_diff>